<commit_message>
Added scripts for Spring Data REST
</commit_message>
<xml_diff>
--- a/7. Sprint 1/Sprint 1 Evaluation Project - Spring Boot MVC RESTful API with Spring Data JPA.docx
+++ b/7. Sprint 1/Sprint 1 Evaluation Project - Spring Boot MVC RESTful API with Spring Data JPA.docx
@@ -6336,6 +6336,7 @@
     <w:p>
       <w:pPr>
         <w:numPr>
+          <w:ilvl w:val="0"/>
           <w:numId w:val="0"/>
         </w:numPr>
         <w:ind w:leftChars="0"/>
@@ -9044,25 +9045,7 @@
           <w:shd w:val="clear" w:fill="FFFFFF"/>
           <w:lang w:val="en-US" w:eastAsia="zh-CN" w:bidi="ar"/>
         </w:rPr>
-        <w:t>Youc can check this by execu</w:t>
-      </w:r>
-      <w:bookmarkStart w:id="11" w:name="_GoBack"/>
-      <w:bookmarkEnd w:id="11"/>
-      <w:r>
-        <w:rPr>
-          <w:rFonts w:hint="default" w:ascii="Cambria" w:hAnsi="Cambria" w:eastAsia="Cambria" w:cs="Cambria"/>
-          <w:i w:val="0"/>
-          <w:iCs w:val="0"/>
-          <w:caps w:val="0"/>
-          <w:color w:val="222635"/>
-          <w:spacing w:val="0"/>
-          <w:kern w:val="0"/>
-          <w:sz w:val="28"/>
-          <w:szCs w:val="28"/>
-          <w:shd w:val="clear" w:fill="FFFFFF"/>
-          <w:lang w:val="en-US" w:eastAsia="zh-CN" w:bidi="ar"/>
-        </w:rPr>
-        <w:t>ting “</w:t>
+        <w:t>Youc can check this by executing “</w:t>
       </w:r>
       <w:r>
         <w:rPr>
@@ -9443,7 +9426,6 @@
           <w:spacing w:val="0"/>
           <w:sz w:val="21"/>
           <w:szCs w:val="21"/>
-          <w:bdr w:val="none" w:color="auto" w:sz="0" w:space="0"/>
           <w:shd w:val="clear" w:fill="F9F2F4"/>
         </w:rPr>
         <w:t>/api/customers</w:t>
@@ -9574,7 +9556,6 @@
           <w:spacing w:val="0"/>
           <w:sz w:val="21"/>
           <w:szCs w:val="21"/>
-          <w:bdr w:val="none" w:color="auto" w:sz="0" w:space="0"/>
           <w:shd w:val="clear" w:fill="F9F2F4"/>
         </w:rPr>
         <w:t>/api/customers</w:t>
@@ -9668,7 +9649,6 @@
           <w:spacing w:val="0"/>
           <w:sz w:val="21"/>
           <w:szCs w:val="21"/>
-          <w:bdr w:val="none" w:color="auto" w:sz="0" w:space="0"/>
           <w:shd w:val="clear" w:fill="F9F2F4"/>
           <w:lang w:val="en-US"/>
         </w:rPr>
@@ -9712,7 +9692,6 @@
           <w:spacing w:val="0"/>
           <w:sz w:val="21"/>
           <w:szCs w:val="21"/>
-          <w:bdr w:val="none" w:color="auto" w:sz="0" w:space="0"/>
           <w:shd w:val="clear" w:fill="F9F2F4"/>
         </w:rPr>
         <w:t>/api/customers/</w:t>
@@ -9728,7 +9707,6 @@
           <w:spacing w:val="0"/>
           <w:sz w:val="21"/>
           <w:szCs w:val="21"/>
-          <w:bdr w:val="none" w:color="auto" w:sz="0" w:space="0"/>
           <w:shd w:val="clear" w:fill="F9F2F4"/>
           <w:lang w:val="en-US"/>
         </w:rPr>
@@ -9755,7 +9733,6 @@
           <w:spacing w:val="0"/>
           <w:sz w:val="21"/>
           <w:szCs w:val="21"/>
-          <w:bdr w:val="none" w:color="auto" w:sz="0" w:space="0"/>
           <w:shd w:val="clear" w:fill="F9F2F4"/>
           <w:lang w:val="en-US"/>
         </w:rPr>
@@ -9868,7 +9845,6 @@
           <w:spacing w:val="0"/>
           <w:sz w:val="21"/>
           <w:szCs w:val="21"/>
-          <w:bdr w:val="none" w:color="auto" w:sz="0" w:space="0"/>
           <w:shd w:val="clear" w:fill="F9F2F4"/>
         </w:rPr>
         <w:t>/api/customers/5</w:t>
@@ -9877,6 +9853,7 @@
     <w:p>
       <w:pPr>
         <w:numPr>
+          <w:ilvl w:val="0"/>
           <w:numId w:val="0"/>
         </w:numPr>
         <w:ind w:leftChars="0"/>
@@ -9929,6 +9906,7 @@
     <w:p>
       <w:pPr>
         <w:numPr>
+          <w:ilvl w:val="0"/>
           <w:numId w:val="0"/>
         </w:numPr>
         <w:ind w:leftChars="0"/>
@@ -9987,7 +9965,6 @@
           <w:spacing w:val="0"/>
           <w:sz w:val="21"/>
           <w:szCs w:val="21"/>
-          <w:bdr w:val="none" w:color="auto" w:sz="0" w:space="0"/>
           <w:shd w:val="clear" w:fill="F9F2F4"/>
         </w:rPr>
         <w:t>/api/customers</w:t>
@@ -9996,6 +9973,7 @@
     <w:p>
       <w:pPr>
         <w:numPr>
+          <w:ilvl w:val="0"/>
           <w:numId w:val="0"/>
         </w:numPr>
         <w:ind w:leftChars="0"/>
@@ -10048,6 +10026,7 @@
     <w:p>
       <w:pPr>
         <w:numPr>
+          <w:ilvl w:val="0"/>
           <w:numId w:val="0"/>
         </w:numPr>
         <w:ind w:leftChars="0"/>
@@ -10106,7 +10085,6 @@
           <w:spacing w:val="0"/>
           <w:sz w:val="21"/>
           <w:szCs w:val="21"/>
-          <w:bdr w:val="none" w:color="auto" w:sz="0" w:space="0"/>
           <w:shd w:val="clear" w:fill="F9F2F4"/>
         </w:rPr>
         <w:t>/api/customers/</w:t>
@@ -10122,7 +10100,6 @@
           <w:spacing w:val="0"/>
           <w:sz w:val="21"/>
           <w:szCs w:val="21"/>
-          <w:bdr w:val="none" w:color="auto" w:sz="0" w:space="0"/>
           <w:shd w:val="clear" w:fill="F9F2F4"/>
           <w:lang w:val="en-US"/>
         </w:rPr>
@@ -10132,6 +10109,7 @@
     <w:p>
       <w:pPr>
         <w:numPr>
+          <w:ilvl w:val="0"/>
           <w:numId w:val="0"/>
         </w:numPr>
         <w:jc w:val="left"/>
@@ -10145,7 +10123,6 @@
           <w:spacing w:val="0"/>
           <w:sz w:val="21"/>
           <w:szCs w:val="21"/>
-          <w:bdr w:val="none" w:color="auto" w:sz="0" w:space="0"/>
           <w:shd w:val="clear" w:fill="F9F2F4"/>
           <w:lang w:val="en-US"/>
         </w:rPr>
@@ -10154,6 +10131,7 @@
     <w:p>
       <w:pPr>
         <w:numPr>
+          <w:ilvl w:val="0"/>
           <w:numId w:val="0"/>
         </w:numPr>
         <w:jc w:val="left"/>
@@ -10291,6 +10269,7 @@
         </w:numPr>
         <w:jc w:val="left"/>
       </w:pPr>
+      <w:bookmarkStart w:id="11" w:name="_GoBack"/>
       <w:r>
         <w:drawing>
           <wp:inline distT="0" distB="0" distL="114300" distR="114300">
@@ -10334,6 +10313,7 @@
           </wp:inline>
         </w:drawing>
       </w:r>
+      <w:bookmarkEnd w:id="11"/>
     </w:p>
     <w:p>
       <w:pPr>

</xml_diff>